<commit_message>
add a .nb doc to test network port connection with Mathematica
</commit_message>
<xml_diff>
--- a/docs/CrossDomainComm.docx
+++ b/docs/CrossDomainComm.docx
@@ -95,7 +95,6 @@
       <w:pPr>
         <w:jc w:val="right"/>
         <w:rPr>
-          <w:rFonts w:hint="eastAsia"/>
           <w:u w:val="single"/>
         </w:rPr>
       </w:pPr>
@@ -112,7 +111,6 @@
         <w:spacing w:afterLines="100"/>
         <w:jc w:val="right"/>
         <w:rPr>
-          <w:rFonts w:hint="eastAsia"/>
           <w:i/>
           <w:sz w:val="21"/>
         </w:rPr>
@@ -161,6 +159,9 @@
     <w:p>
       <w:pPr>
         <w:ind w:firstLineChars="200" w:firstLine="480"/>
+        <w:rPr>
+          <w:rFonts w:hint="eastAsia"/>
+        </w:rPr>
       </w:pPr>
       <w:r>
         <w:rPr>
@@ -264,6 +265,283 @@
         </w:rPr>
         <w:t>进行操作。</w:t>
       </w:r>
+    </w:p>
+    <w:p>
+      <w:pPr>
+        <w:ind w:firstLineChars="200" w:firstLine="480"/>
+        <w:rPr>
+          <w:rFonts w:hint="eastAsia"/>
+        </w:rPr>
+      </w:pPr>
+      <w:r>
+        <w:rPr>
+          <w:rFonts w:hint="eastAsia"/>
+        </w:rPr>
+        <w:t>计算机对</w:t>
+      </w:r>
+      <w:r>
+        <w:rPr>
+          <w:rFonts w:hint="eastAsia"/>
+        </w:rPr>
+        <w:t>Arduino</w:t>
+      </w:r>
+      <w:r>
+        <w:rPr>
+          <w:rFonts w:hint="eastAsia"/>
+        </w:rPr>
+        <w:t>的通信控制可以通过串口来实现，这也是最常用的方法。此外，也可以通过蓝牙、无线网等方式通信，此处暂不讨论。对于串口通信，</w:t>
+      </w:r>
+      <w:r>
+        <w:rPr>
+          <w:rFonts w:hint="eastAsia"/>
+        </w:rPr>
+        <w:t>Arduino</w:t>
+      </w:r>
+      <w:r>
+        <w:rPr>
+          <w:rFonts w:hint="eastAsia"/>
+        </w:rPr>
+        <w:t>端通过</w:t>
+      </w:r>
+      <w:r>
+        <w:rPr>
+          <w:rFonts w:hint="eastAsia"/>
+        </w:rPr>
+        <w:t>USB</w:t>
+      </w:r>
+      <w:r>
+        <w:rPr>
+          <w:rFonts w:hint="eastAsia"/>
+        </w:rPr>
+        <w:t>线连接，而计算机端通过</w:t>
+      </w:r>
+      <w:r>
+        <w:rPr>
+          <w:rFonts w:hint="eastAsia"/>
+        </w:rPr>
+        <w:t>USB</w:t>
+      </w:r>
+      <w:r>
+        <w:rPr>
+          <w:rFonts w:hint="eastAsia"/>
+        </w:rPr>
+        <w:t>连接后虚拟为一个串口，而后可以有不同的方式，让软件访问这个串口的数据，最终与</w:t>
+      </w:r>
+      <w:r>
+        <w:rPr>
+          <w:rFonts w:hint="eastAsia"/>
+        </w:rPr>
+        <w:t>Arduino</w:t>
+      </w:r>
+      <w:r>
+        <w:rPr>
+          <w:rFonts w:hint="eastAsia"/>
+        </w:rPr>
+        <w:t>通信。</w:t>
+      </w:r>
+    </w:p>
+    <w:p>
+      <w:pPr>
+        <w:pStyle w:val="a3"/>
+        <w:numPr>
+          <w:ilvl w:val="0"/>
+          <w:numId w:val="7"/>
+        </w:numPr>
+        <w:ind w:firstLineChars="0"/>
+        <w:rPr>
+          <w:rFonts w:hint="eastAsia"/>
+        </w:rPr>
+      </w:pPr>
+      <w:r>
+        <w:rPr>
+          <w:rFonts w:hint="eastAsia"/>
+        </w:rPr>
+        <w:t>直接访问串口</w:t>
+      </w:r>
+    </w:p>
+    <w:p>
+      <w:pPr>
+        <w:pStyle w:val="a3"/>
+        <w:ind w:left="840" w:firstLineChars="0" w:firstLine="0"/>
+        <w:rPr>
+          <w:rFonts w:hint="eastAsia"/>
+        </w:rPr>
+      </w:pPr>
+      <w:r>
+        <w:rPr>
+          <w:rFonts w:hint="eastAsia"/>
+        </w:rPr>
+        <w:t>Arduino IDE</w:t>
+      </w:r>
+      <w:r>
+        <w:rPr>
+          <w:rFonts w:hint="eastAsia"/>
+        </w:rPr>
+        <w:t>、</w:t>
+      </w:r>
+      <w:r>
+        <w:rPr>
+          <w:rFonts w:hint="eastAsia"/>
+        </w:rPr>
+        <w:t>Processing</w:t>
+      </w:r>
+      <w:r>
+        <w:rPr>
+          <w:rFonts w:hint="eastAsia"/>
+        </w:rPr>
+        <w:t>、</w:t>
+      </w:r>
+      <w:r>
+        <w:rPr>
+          <w:rFonts w:hint="eastAsia"/>
+        </w:rPr>
+        <w:t>Mathematica</w:t>
+      </w:r>
+      <w:r>
+        <w:rPr>
+          <w:rFonts w:hint="eastAsia"/>
+        </w:rPr>
+        <w:t>等均可以通过加载串口通讯相关的库（</w:t>
+      </w:r>
+      <w:r>
+        <w:rPr>
+          <w:rFonts w:hint="eastAsia"/>
+        </w:rPr>
+        <w:t>library</w:t>
+      </w:r>
+      <w:r>
+        <w:rPr>
+          <w:rFonts w:hint="eastAsia"/>
+        </w:rPr>
+        <w:t>）或包（</w:t>
+      </w:r>
+      <w:r>
+        <w:rPr>
+          <w:rFonts w:hint="eastAsia"/>
+        </w:rPr>
+        <w:t>package</w:t>
+      </w:r>
+      <w:r>
+        <w:rPr>
+          <w:rFonts w:hint="eastAsia"/>
+        </w:rPr>
+        <w:t>）来直接访问串口。</w:t>
+      </w:r>
+    </w:p>
+    <w:p>
+      <w:pPr>
+        <w:pStyle w:val="a3"/>
+        <w:numPr>
+          <w:ilvl w:val="0"/>
+          <w:numId w:val="7"/>
+        </w:numPr>
+        <w:ind w:firstLineChars="0"/>
+        <w:rPr>
+          <w:rFonts w:hint="eastAsia"/>
+        </w:rPr>
+      </w:pPr>
+      <w:r>
+        <w:rPr>
+          <w:rFonts w:hint="eastAsia"/>
+        </w:rPr>
+        <w:t>通过代理将串口与网络端口对应</w:t>
+      </w:r>
+    </w:p>
+    <w:p>
+      <w:pPr>
+        <w:pStyle w:val="a3"/>
+        <w:ind w:left="840" w:firstLineChars="0" w:firstLine="0"/>
+      </w:pPr>
+      <w:r>
+        <w:rPr>
+          <w:rFonts w:hint="eastAsia"/>
+        </w:rPr>
+        <w:t>由于串口通信一次只允许一个对象（</w:t>
+      </w:r>
+      <w:r>
+        <w:rPr>
+          <w:rFonts w:hint="eastAsia"/>
+        </w:rPr>
+        <w:t>client</w:t>
+      </w:r>
+      <w:r>
+        <w:rPr>
+          <w:rFonts w:hint="eastAsia"/>
+        </w:rPr>
+        <w:t>）访问，不支持多个程序并行访问，且对于浏览器、</w:t>
+      </w:r>
+      <w:r>
+        <w:rPr>
+          <w:rFonts w:hint="eastAsia"/>
+        </w:rPr>
+        <w:t>Flash</w:t>
+      </w:r>
+      <w:r>
+        <w:rPr>
+          <w:rFonts w:hint="eastAsia"/>
+        </w:rPr>
+        <w:t>等程序，不支持直接访问串口，另一种办法则是通过特定程序</w:t>
+      </w:r>
+      <w:r>
+        <w:rPr>
+          <w:rFonts w:hint="eastAsia"/>
+        </w:rPr>
+        <w:t>（如</w:t>
+      </w:r>
+      <w:r>
+        <w:rPr>
+          <w:rFonts w:hint="eastAsia"/>
+        </w:rPr>
+        <w:t>Serproxy</w:t>
+      </w:r>
+      <w:r>
+        <w:rPr>
+          <w:rFonts w:hint="eastAsia"/>
+        </w:rPr>
+        <w:t>）</w:t>
+      </w:r>
+      <w:r>
+        <w:rPr>
+          <w:rFonts w:hint="eastAsia"/>
+        </w:rPr>
+        <w:t>将串口与本地计算机的</w:t>
+      </w:r>
+      <w:r>
+        <w:rPr>
+          <w:rFonts w:hint="eastAsia"/>
+        </w:rPr>
+        <w:t>一个</w:t>
+      </w:r>
+      <w:r>
+        <w:rPr>
+          <w:rFonts w:hint="eastAsia"/>
+        </w:rPr>
+        <w:t>网络端口对应起来，这样就可以由多个程序，通过本机的</w:t>
+      </w:r>
+      <w:r>
+        <w:rPr>
+          <w:rFonts w:hint="eastAsia"/>
+        </w:rPr>
+        <w:t>同一个</w:t>
+      </w:r>
+      <w:r>
+        <w:rPr>
+          <w:rFonts w:hint="eastAsia"/>
+        </w:rPr>
+        <w:t>网络端口，与</w:t>
+      </w:r>
+      <w:r>
+        <w:rPr>
+          <w:rFonts w:hint="eastAsia"/>
+        </w:rPr>
+        <w:t>Arduino</w:t>
+      </w:r>
+      <w:r>
+        <w:rPr>
+          <w:rFonts w:hint="eastAsia"/>
+        </w:rPr>
+        <w:t>进行通信。</w:t>
+      </w:r>
       <w:r>
         <w:rPr>
           <w:rFonts w:hint="eastAsia"/>
@@ -286,7 +564,7 @@
     <w:p>
       <w:r>
         <w:pict>
-          <v:group id="_x0000_s2051" editas="canvas" style="width:465.7pt;height:258.9pt;mso-position-horizontal-relative:char;mso-position-vertical-relative:line" coordorigin="1800,3008" coordsize="9314,5178">
+          <v:group id="_x0000_s2051" editas="canvas" style="width:465.7pt;height:241pt;mso-position-horizontal-relative:char;mso-position-vertical-relative:line" coordorigin="1800,3366" coordsize="9314,4820">
             <o:lock v:ext="edit" aspectratio="t"/>
             <v:shapetype id="_x0000_t75" coordsize="21600,21600" o:spt="75" o:preferrelative="t" path="m@4@5l@4@11@9@11@9@5xe" filled="f" stroked="f">
               <v:stroke joinstyle="miter"/>
@@ -307,7 +585,7 @@
               <v:path o:extrusionok="f" gradientshapeok="t" o:connecttype="rect"/>
               <o:lock v:ext="edit" aspectratio="t"/>
             </v:shapetype>
-            <v:shape id="_x0000_s2050" type="#_x0000_t75" style="position:absolute;left:1800;top:3008;width:9314;height:5178" o:preferrelative="f">
+            <v:shape id="_x0000_s2050" type="#_x0000_t75" style="position:absolute;left:1800;top:3366;width:9314;height:4820" o:preferrelative="f">
               <v:fill o:detectmouseclick="t"/>
               <v:path o:extrusionok="t" o:connecttype="none"/>
               <o:lock v:ext="edit" text="t"/>
@@ -504,10 +782,10 @@
               </v:handles>
               <o:lock v:ext="edit" shapetype="t"/>
             </v:shapetype>
-            <v:shape id="_x0000_s2083" type="#_x0000_t34" style="position:absolute;left:3855;top:6686;width:738;height:192;flip:y" o:connectortype="elbow" adj="10771,780075,-112829">
+            <v:shape id="_x0000_s2083" type="#_x0000_t34" style="position:absolute;left:3855;top:6686;width:738;height:192;flip:y" o:connectortype="elbow" adj="10771,1301288,-112829">
               <v:stroke endarrow="block"/>
             </v:shape>
-            <v:shape id="_x0000_s2086" type="#_x0000_t34" style="position:absolute;left:3855;top:6878;width:738;height:483" o:connectortype="elbow" adj="10771,-310092,-112829">
+            <v:shape id="_x0000_s2086" type="#_x0000_t34" style="position:absolute;left:3855;top:6878;width:738;height:483" o:connectortype="elbow" adj="10771,-517282,-112829">
               <v:stroke endarrow="block"/>
             </v:shape>
             <v:shape id="_x0000_s2087" type="#_x0000_t202" style="position:absolute;left:2279;top:4348;width:1009;height:452;mso-wrap-style:none;v-text-anchor:middle" filled="f" stroked="f">
@@ -538,10 +816,10 @@
                 </w:txbxContent>
               </v:textbox>
             </v:shape>
-            <v:shape id="_x0000_s2089" type="#_x0000_t34" style="position:absolute;left:3916;top:4266;width:824;height:257" o:connectortype="elbow" adj=",-363250,-102652"/>
-            <v:shape id="_x0000_s2090" type="#_x0000_t34" style="position:absolute;left:3916;top:4523;width:824;height:257;flip:y" o:connectortype="elbow" adj=",406450,-102652"/>
-            <v:shape id="_x0000_s2091" type="#_x0000_t34" style="position:absolute;left:6294;top:3650;width:1530;height:873;flip:y" o:connectortype="elbow" adj=",113295,-88856"/>
-            <v:shape id="_x0000_s2092" type="#_x0000_t34" style="position:absolute;left:6294;top:4158;width:1530;height:365;flip:y" o:connectortype="elbow" adj=",270976,-88856"/>
+            <v:shape id="_x0000_s2089" type="#_x0000_t34" style="position:absolute;left:3916;top:4266;width:824;height:257" o:connectortype="elbow" adj=",-752638,-102652"/>
+            <v:shape id="_x0000_s2090" type="#_x0000_t34" style="position:absolute;left:3916;top:4523;width:824;height:257;flip:y" o:connectortype="elbow" adj=",795838,-102652"/>
+            <v:shape id="_x0000_s2091" type="#_x0000_t34" style="position:absolute;left:6294;top:3650;width:1530;height:873;flip:y" o:connectortype="elbow" adj=",227926,-88856"/>
+            <v:shape id="_x0000_s2092" type="#_x0000_t34" style="position:absolute;left:6294;top:4158;width:1530;height:365;flip:y" o:connectortype="elbow" adj=",545148,-88856"/>
             <v:shape id="_x0000_s2093" type="#_x0000_t202" style="position:absolute;left:1860;top:7167;width:2494;height:783;v-text-anchor:middle" filled="f" stroked="f">
               <v:textbox style="mso-next-textbox:#_x0000_s2093" inset=".5mm,,.5mm">
                 <w:txbxContent>
@@ -704,8 +982,8 @@
                 </w:txbxContent>
               </v:textbox>
             </v:roundrect>
-            <v:shape id="_x0000_s2105" type="#_x0000_t34" style="position:absolute;left:6294;top:4523;width:1530;height:124" o:connectortype="elbow" adj=",-797632,-88856"/>
-            <v:shape id="_x0000_s2106" type="#_x0000_t34" style="position:absolute;left:3916;top:4523;width:824;height:763;flip:y" o:connectortype="elbow" adj=",151228,-102652"/>
+            <v:shape id="_x0000_s2105" type="#_x0000_t34" style="position:absolute;left:6294;top:4523;width:1530;height:124" o:connectortype="elbow" adj=",-1604671,-88856"/>
+            <v:shape id="_x0000_s2106" type="#_x0000_t34" style="position:absolute;left:3916;top:4523;width:824;height:763;flip:y" o:connectortype="elbow" adj=",282385,-102652"/>
             <v:shape id="_x0000_s2109" type="#_x0000_t32" style="position:absolute;left:3147;top:6208;width:1;height:386" o:connectortype="straight">
               <v:stroke endarrow="block"/>
             </v:shape>
@@ -975,6 +1253,7 @@
           <w:rFonts w:hint="eastAsia"/>
           <w:i/>
         </w:rPr>
+        <w:lastRenderedPageBreak/>
         <w:t>Mathematica</w:t>
       </w:r>
       <w:r>
@@ -2098,6 +2377,7 @@
         <w:rPr>
           <w:rFonts w:hint="eastAsia"/>
         </w:rPr>
+        <w:lastRenderedPageBreak/>
         <w:t>此时，</w:t>
       </w:r>
       <w:r>
@@ -2991,6 +3271,651 @@
           <w:rFonts w:hint="eastAsia"/>
         </w:rPr>
         <w:t>互动</w:t>
+      </w:r>
+    </w:p>
+    <w:p>
+      <w:pPr>
+        <w:rPr>
+          <w:rFonts w:hint="eastAsia"/>
+        </w:rPr>
+      </w:pPr>
+    </w:p>
+    <w:p>
+      <w:pPr>
+        <w:pStyle w:val="a3"/>
+        <w:numPr>
+          <w:ilvl w:val="0"/>
+          <w:numId w:val="6"/>
+        </w:numPr>
+        <w:ind w:left="357" w:firstLineChars="0" w:hanging="357"/>
+        <w:rPr>
+          <w:rFonts w:hint="eastAsia"/>
+        </w:rPr>
+      </w:pPr>
+      <w:r>
+        <w:rPr>
+          <w:rFonts w:hint="eastAsia"/>
+        </w:rPr>
+        <w:t>使用</w:t>
+      </w:r>
+      <w:r>
+        <w:rPr>
+          <w:rFonts w:hint="eastAsia"/>
+        </w:rPr>
+        <w:t>Serproxy</w:t>
+      </w:r>
+      <w:r>
+        <w:rPr>
+          <w:rFonts w:hint="eastAsia"/>
+        </w:rPr>
+        <w:t>代理网络端口</w:t>
+      </w:r>
+    </w:p>
+    <w:p>
+      <w:pPr>
+        <w:rPr>
+          <w:rFonts w:hint="eastAsia"/>
+        </w:rPr>
+      </w:pPr>
+      <w:r>
+        <w:rPr>
+          <w:rFonts w:hint="eastAsia"/>
+        </w:rPr>
+        <w:t>当我们需要通过多个程序读取或写入串口时，为了避免冲突，可以先利用代理程</w:t>
+      </w:r>
+      <w:r>
+        <w:rPr>
+          <w:rFonts w:hint="eastAsia"/>
+        </w:rPr>
+        <w:lastRenderedPageBreak/>
+        <w:t>序，将串口数据对应到一个代理网络端口。这样还可以让一些无法访问串口的程序，可以很容易地通过这一网络端口，与</w:t>
+      </w:r>
+      <w:r>
+        <w:rPr>
+          <w:rFonts w:hint="eastAsia"/>
+        </w:rPr>
+        <w:t>Arduino</w:t>
+      </w:r>
+      <w:r>
+        <w:rPr>
+          <w:rFonts w:hint="eastAsia"/>
+        </w:rPr>
+        <w:t>通信。</w:t>
+      </w:r>
+    </w:p>
+    <w:p>
+      <w:pPr>
+        <w:pStyle w:val="a3"/>
+        <w:numPr>
+          <w:ilvl w:val="1"/>
+          <w:numId w:val="6"/>
+        </w:numPr>
+        <w:ind w:left="357" w:firstLineChars="0" w:hanging="357"/>
+        <w:rPr>
+          <w:rFonts w:hint="eastAsia"/>
+        </w:rPr>
+      </w:pPr>
+      <w:r>
+        <w:rPr>
+          <w:rFonts w:hint="eastAsia"/>
+        </w:rPr>
+        <w:t>安装配置</w:t>
+      </w:r>
+      <w:r>
+        <w:rPr>
+          <w:rFonts w:hint="eastAsia"/>
+        </w:rPr>
+        <w:t>Serproxy</w:t>
+      </w:r>
+    </w:p>
+    <w:p>
+      <w:pPr>
+        <w:pStyle w:val="a3"/>
+        <w:ind w:left="357" w:firstLineChars="0" w:firstLine="0"/>
+        <w:rPr>
+          <w:rFonts w:hint="eastAsia"/>
+        </w:rPr>
+      </w:pPr>
+      <w:r>
+        <w:rPr>
+          <w:rFonts w:hint="eastAsia"/>
+        </w:rPr>
+        <w:t>下载</w:t>
+      </w:r>
+      <w:r>
+        <w:rPr>
+          <w:rFonts w:hint="eastAsia"/>
+        </w:rPr>
+        <w:t>Serproxy</w:t>
+      </w:r>
+      <w:r>
+        <w:rPr>
+          <w:rFonts w:hint="eastAsia"/>
+        </w:rPr>
+        <w:t>程序（</w:t>
+      </w:r>
+      <w:hyperlink r:id="rId22" w:history="1">
+        <w:r>
+          <w:rPr>
+            <w:rStyle w:val="a4"/>
+          </w:rPr>
+          <w:t>http://www.lspace.nildram.co.uk/freeware.html</w:t>
+        </w:r>
+      </w:hyperlink>
+      <w:r>
+        <w:rPr>
+          <w:rFonts w:hint="eastAsia"/>
+        </w:rPr>
+        <w:t>）</w:t>
+      </w:r>
+    </w:p>
+    <w:p>
+      <w:pPr>
+        <w:pStyle w:val="a3"/>
+        <w:ind w:left="357" w:firstLineChars="0" w:firstLine="0"/>
+        <w:rPr>
+          <w:rFonts w:hint="eastAsia"/>
+        </w:rPr>
+      </w:pPr>
+      <w:r>
+        <w:rPr>
+          <w:rFonts w:hint="eastAsia"/>
+        </w:rPr>
+        <w:t>打开</w:t>
+      </w:r>
+      <w:r>
+        <w:t>serproxy.cfg</w:t>
+      </w:r>
+      <w:r>
+        <w:rPr>
+          <w:rFonts w:hint="eastAsia"/>
+        </w:rPr>
+        <w:t>文件，进行配置</w:t>
+      </w:r>
+      <w:r>
+        <w:rPr>
+          <w:rFonts w:hint="eastAsia"/>
+        </w:rPr>
+        <w:t>。配置方法参考</w:t>
+      </w:r>
+      <w:r>
+        <w:rPr>
+          <w:rFonts w:hint="eastAsia"/>
+        </w:rPr>
+        <w:t>serproxy</w:t>
+      </w:r>
+      <w:r>
+        <w:rPr>
+          <w:rFonts w:hint="eastAsia"/>
+        </w:rPr>
+        <w:t>提供的</w:t>
+      </w:r>
+      <w:r>
+        <w:rPr>
+          <w:rFonts w:hint="eastAsia"/>
+        </w:rPr>
+        <w:t>README</w:t>
+      </w:r>
+      <w:r>
+        <w:rPr>
+          <w:rFonts w:hint="eastAsia"/>
+        </w:rPr>
+        <w:t>文档。</w:t>
+      </w:r>
+      <w:r>
+        <w:rPr>
+          <w:rFonts w:hint="eastAsia"/>
+        </w:rPr>
+        <w:t>（可以将</w:t>
+      </w:r>
+      <w:r>
+        <w:rPr>
+          <w:rFonts w:hint="eastAsia"/>
+        </w:rPr>
+        <w:t>time out</w:t>
+      </w:r>
+      <w:r>
+        <w:rPr>
+          <w:rFonts w:hint="eastAsia"/>
+        </w:rPr>
+        <w:t>的值设置的高一些，避免调试时因空闲而导致</w:t>
+      </w:r>
+      <w:r>
+        <w:rPr>
+          <w:rFonts w:hint="eastAsia"/>
+        </w:rPr>
+        <w:t>serproxy</w:t>
+      </w:r>
+      <w:r>
+        <w:rPr>
+          <w:rFonts w:hint="eastAsia"/>
+        </w:rPr>
+        <w:t>自动关闭）</w:t>
+      </w:r>
+    </w:p>
+    <w:p>
+      <w:pPr>
+        <w:pStyle w:val="a3"/>
+        <w:ind w:left="357" w:firstLineChars="0" w:firstLine="0"/>
+        <w:rPr>
+          <w:rFonts w:hint="eastAsia"/>
+        </w:rPr>
+      </w:pPr>
+      <w:r>
+        <w:rPr>
+          <w:rFonts w:hint="eastAsia"/>
+        </w:rPr>
+        <w:t>配置完毕后，记下与</w:t>
+      </w:r>
+      <w:r>
+        <w:rPr>
+          <w:rFonts w:hint="eastAsia"/>
+        </w:rPr>
+        <w:t>Arduino</w:t>
+      </w:r>
+      <w:r>
+        <w:rPr>
+          <w:rFonts w:hint="eastAsia"/>
+        </w:rPr>
+        <w:t>串口对应的网络端口。</w:t>
+      </w:r>
+    </w:p>
+    <w:p>
+      <w:pPr>
+        <w:pStyle w:val="a3"/>
+        <w:numPr>
+          <w:ilvl w:val="1"/>
+          <w:numId w:val="6"/>
+        </w:numPr>
+        <w:ind w:left="357" w:firstLineChars="0" w:hanging="357"/>
+        <w:rPr>
+          <w:rFonts w:hint="eastAsia"/>
+        </w:rPr>
+      </w:pPr>
+      <w:r>
+        <w:rPr>
+          <w:rFonts w:hint="eastAsia"/>
+        </w:rPr>
+        <w:t>测试</w:t>
+      </w:r>
+    </w:p>
+    <w:p>
+      <w:pPr>
+        <w:pStyle w:val="a3"/>
+        <w:ind w:left="357" w:firstLineChars="0" w:firstLine="0"/>
+        <w:rPr>
+          <w:rFonts w:hint="eastAsia"/>
+        </w:rPr>
+      </w:pPr>
+      <w:r>
+        <w:rPr>
+          <w:rFonts w:hint="eastAsia"/>
+        </w:rPr>
+        <w:t>打开命令行（</w:t>
+      </w:r>
+      <w:r>
+        <w:rPr>
+          <w:rFonts w:hint="eastAsia"/>
+        </w:rPr>
+        <w:t>Windows</w:t>
+      </w:r>
+      <w:r>
+        <w:rPr>
+          <w:rFonts w:hint="eastAsia"/>
+        </w:rPr>
+        <w:t>在开始菜单</w:t>
+      </w:r>
+      <w:r>
+        <w:rPr>
+          <w:rFonts w:hint="eastAsia"/>
+        </w:rPr>
+        <w:t>-</w:t>
+      </w:r>
+      <w:r>
+        <w:rPr>
+          <w:rFonts w:hint="eastAsia"/>
+        </w:rPr>
+        <w:t>运行中输入</w:t>
+      </w:r>
+      <w:r>
+        <w:rPr>
+          <w:rFonts w:hint="eastAsia"/>
+        </w:rPr>
+        <w:t>cmd</w:t>
+      </w:r>
+      <w:r>
+        <w:rPr>
+          <w:rFonts w:hint="eastAsia"/>
+        </w:rPr>
+        <w:t>，</w:t>
+      </w:r>
+      <w:r>
+        <w:rPr>
+          <w:rFonts w:hint="eastAsia"/>
+        </w:rPr>
+        <w:t>MacOS</w:t>
+      </w:r>
+      <w:r>
+        <w:rPr>
+          <w:rFonts w:hint="eastAsia"/>
+        </w:rPr>
+        <w:t>打开</w:t>
+      </w:r>
+      <w:r>
+        <w:rPr>
+          <w:rFonts w:hint="eastAsia"/>
+        </w:rPr>
+        <w:t>terminal</w:t>
+      </w:r>
+      <w:r>
+        <w:rPr>
+          <w:rFonts w:hint="eastAsia"/>
+        </w:rPr>
+        <w:t>），输入</w:t>
+      </w:r>
+      <w:r>
+        <w:rPr>
+          <w:rFonts w:hint="eastAsia"/>
+        </w:rPr>
+        <w:t>ipconfig</w:t>
+      </w:r>
+      <w:r>
+        <w:rPr>
+          <w:rFonts w:hint="eastAsia"/>
+        </w:rPr>
+        <w:t>查看本机</w:t>
+      </w:r>
+      <w:r>
+        <w:rPr>
+          <w:rFonts w:hint="eastAsia"/>
+        </w:rPr>
+        <w:t>ip</w:t>
+      </w:r>
+      <w:r>
+        <w:rPr>
+          <w:rFonts w:hint="eastAsia"/>
+        </w:rPr>
+        <w:t>地址</w:t>
+      </w:r>
+    </w:p>
+    <w:p>
+      <w:pPr>
+        <w:pStyle w:val="a3"/>
+        <w:ind w:left="357" w:firstLineChars="0" w:firstLine="0"/>
+        <w:rPr>
+          <w:rFonts w:hint="eastAsia"/>
+        </w:rPr>
+      </w:pPr>
+      <w:r>
+        <w:rPr>
+          <w:rFonts w:hint="eastAsia"/>
+        </w:rPr>
+        <w:t>打开</w:t>
+      </w:r>
+      <w:r>
+        <w:rPr>
+          <w:rFonts w:hint="eastAsia"/>
+        </w:rPr>
+        <w:t>Serproxy</w:t>
+      </w:r>
+      <w:r>
+        <w:rPr>
+          <w:rFonts w:hint="eastAsia"/>
+        </w:rPr>
+        <w:t>，显示</w:t>
+      </w:r>
+    </w:p>
+    <w:p>
+      <w:pPr>
+        <w:pStyle w:val="a3"/>
+        <w:ind w:left="357" w:firstLine="480"/>
+      </w:pPr>
+      <w:r>
+        <w:t>Serproxy - (C)1999 Stefano Busti - Waiting for clients</w:t>
+      </w:r>
+    </w:p>
+    <w:p>
+      <w:pPr>
+        <w:pStyle w:val="a3"/>
+        <w:ind w:left="357" w:firstLineChars="0" w:firstLine="0"/>
+        <w:rPr>
+          <w:rFonts w:hint="eastAsia"/>
+        </w:rPr>
+      </w:pPr>
+      <w:r>
+        <w:rPr>
+          <w:rFonts w:hint="eastAsia"/>
+        </w:rPr>
+        <w:t>打开浏览器</w:t>
+      </w:r>
+      <w:r>
+        <w:rPr>
+          <w:rFonts w:hint="eastAsia"/>
+        </w:rPr>
+        <w:t>，输入“本机</w:t>
+      </w:r>
+      <w:r>
+        <w:rPr>
+          <w:rFonts w:hint="eastAsia"/>
+        </w:rPr>
+        <w:t>ip</w:t>
+      </w:r>
+      <w:r>
+        <w:rPr>
+          <w:rFonts w:hint="eastAsia"/>
+        </w:rPr>
+        <w:t>地址</w:t>
+      </w:r>
+      <w:r>
+        <w:rPr>
+          <w:rFonts w:hint="eastAsia"/>
+        </w:rPr>
+        <w:t>:</w:t>
+      </w:r>
+      <w:r>
+        <w:rPr>
+          <w:rFonts w:hint="eastAsia"/>
+        </w:rPr>
+        <w:t>串口对应的端口号”，如</w:t>
+      </w:r>
+      <w:r>
+        <w:rPr>
+          <w:rFonts w:hint="eastAsia"/>
+        </w:rPr>
+        <w:t>166.111.59.15:5334</w:t>
+      </w:r>
+    </w:p>
+    <w:p>
+      <w:pPr>
+        <w:pStyle w:val="a3"/>
+        <w:ind w:left="357" w:firstLineChars="0" w:firstLine="0"/>
+        <w:rPr>
+          <w:rFonts w:hint="eastAsia"/>
+        </w:rPr>
+      </w:pPr>
+      <w:r>
+        <w:rPr>
+          <w:rFonts w:hint="eastAsia"/>
+        </w:rPr>
+        <w:t>在</w:t>
+      </w:r>
+      <w:r>
+        <w:rPr>
+          <w:rFonts w:hint="eastAsia"/>
+        </w:rPr>
+        <w:t>Serproxy</w:t>
+      </w:r>
+      <w:r>
+        <w:rPr>
+          <w:rFonts w:hint="eastAsia"/>
+        </w:rPr>
+        <w:t>上</w:t>
+      </w:r>
+      <w:r>
+        <w:rPr>
+          <w:rFonts w:hint="eastAsia"/>
+        </w:rPr>
+        <w:t>如果</w:t>
+      </w:r>
+      <w:r>
+        <w:rPr>
+          <w:rFonts w:hint="eastAsia"/>
+        </w:rPr>
+        <w:t>出现提示</w:t>
+      </w:r>
+      <w:r>
+        <w:rPr>
+          <w:rFonts w:hint="eastAsia"/>
+        </w:rPr>
+        <w:t>：</w:t>
+      </w:r>
+    </w:p>
+    <w:p>
+      <w:pPr>
+        <w:pStyle w:val="a3"/>
+        <w:ind w:left="357" w:firstLine="480"/>
+      </w:pPr>
+      <w:r>
+        <w:t>Failed to open comm port - connection refused</w:t>
+      </w:r>
+    </w:p>
+    <w:p>
+      <w:pPr>
+        <w:pStyle w:val="a3"/>
+        <w:ind w:left="357" w:firstLine="480"/>
+        <w:rPr>
+          <w:rFonts w:hint="eastAsia"/>
+        </w:rPr>
+      </w:pPr>
+      <w:r>
+        <w:t>Failed to open comm port - connection refused</w:t>
+      </w:r>
+    </w:p>
+    <w:p>
+      <w:pPr>
+        <w:pStyle w:val="a3"/>
+        <w:ind w:left="357" w:firstLine="480"/>
+        <w:rPr>
+          <w:rFonts w:hint="eastAsia"/>
+        </w:rPr>
+      </w:pPr>
+      <w:r>
+        <w:t>Failed to open comm port - connection refused</w:t>
+      </w:r>
+    </w:p>
+    <w:p>
+      <w:pPr>
+        <w:pStyle w:val="a3"/>
+        <w:ind w:left="357" w:firstLineChars="0" w:firstLine="0"/>
+        <w:rPr>
+          <w:rFonts w:hint="eastAsia"/>
+        </w:rPr>
+      </w:pPr>
+      <w:r>
+        <w:rPr>
+          <w:rFonts w:hint="eastAsia"/>
+        </w:rPr>
+        <w:t>表明网络端口对应的串口没有连接。</w:t>
+      </w:r>
+    </w:p>
+    <w:p>
+      <w:pPr>
+        <w:pStyle w:val="a3"/>
+        <w:ind w:left="357" w:firstLineChars="0" w:firstLine="0"/>
+        <w:rPr>
+          <w:rFonts w:hint="eastAsia"/>
+        </w:rPr>
+      </w:pPr>
+      <w:r>
+        <w:rPr>
+          <w:rFonts w:hint="eastAsia"/>
+        </w:rPr>
+        <w:t>如果出现提示：</w:t>
+      </w:r>
+    </w:p>
+    <w:p>
+      <w:pPr>
+        <w:pStyle w:val="a3"/>
+        <w:ind w:left="357" w:firstLine="480"/>
+      </w:pPr>
+      <w:r>
+        <w:t>Server thread launched</w:t>
+      </w:r>
+    </w:p>
+    <w:p>
+      <w:pPr>
+        <w:pStyle w:val="a3"/>
+        <w:ind w:left="357" w:firstLine="480"/>
+      </w:pPr>
+      <w:r>
+        <w:t>server(4) - thread started</w:t>
+      </w:r>
+    </w:p>
+    <w:p>
+      <w:pPr>
+        <w:pStyle w:val="a3"/>
+        <w:ind w:left="357" w:firstLine="480"/>
+      </w:pPr>
+      <w:r>
+        <w:t>server(4) - EOF from sock</w:t>
+      </w:r>
+    </w:p>
+    <w:p>
+      <w:pPr>
+        <w:pStyle w:val="a3"/>
+        <w:ind w:left="357" w:firstLine="480"/>
+      </w:pPr>
+      <w:r>
+        <w:t>server(4) exiting</w:t>
+      </w:r>
+    </w:p>
+    <w:p>
+      <w:pPr>
+        <w:pStyle w:val="a3"/>
+        <w:ind w:left="357" w:firstLine="480"/>
+        <w:rPr>
+          <w:rFonts w:hint="eastAsia"/>
+        </w:rPr>
+      </w:pPr>
+      <w:r>
+        <w:t>Server thread launched</w:t>
+      </w:r>
+    </w:p>
+    <w:p>
+      <w:pPr>
+        <w:pStyle w:val="a3"/>
+        <w:ind w:left="357" w:firstLine="480"/>
+        <w:rPr>
+          <w:rFonts w:hint="eastAsia"/>
+        </w:rPr>
+      </w:pPr>
+      <w:r>
+        <w:t>server(4) - thread started</w:t>
+      </w:r>
+    </w:p>
+    <w:p>
+      <w:pPr>
+        <w:pStyle w:val="a3"/>
+        <w:ind w:left="357" w:firstLineChars="0" w:firstLine="0"/>
+        <w:rPr>
+          <w:rFonts w:hint="eastAsia"/>
+        </w:rPr>
+      </w:pPr>
+    </w:p>
+    <w:p>
+      <w:pPr>
+        <w:pStyle w:val="a3"/>
+        <w:numPr>
+          <w:ilvl w:val="1"/>
+          <w:numId w:val="6"/>
+        </w:numPr>
+        <w:ind w:left="357" w:firstLineChars="0" w:hanging="357"/>
+      </w:pPr>
+      <w:r>
+        <w:rPr>
+          <w:rFonts w:hint="eastAsia"/>
+        </w:rPr>
+        <w:t>在不同平台上读取网络端口</w:t>
       </w:r>
     </w:p>
     <w:p/>
@@ -3247,6 +4172,95 @@
     </w:lvl>
   </w:abstractNum>
   <w:abstractNum w:abstractNumId="2">
+    <w:nsid w:val="1FC04145"/>
+    <w:multiLevelType w:val="hybridMultilevel"/>
+    <w:tmpl w:val="3DB4962E"/>
+    <w:lvl w:ilvl="0" w:tplc="E5385018">
+      <w:start w:val="1"/>
+      <w:numFmt w:val="decimal"/>
+      <w:lvlText w:val="%1."/>
+      <w:lvlJc w:val="left"/>
+      <w:pPr>
+        <w:ind w:left="840" w:hanging="360"/>
+      </w:pPr>
+      <w:rPr>
+        <w:rFonts w:hint="default"/>
+      </w:rPr>
+    </w:lvl>
+    <w:lvl w:ilvl="1" w:tplc="04090019" w:tentative="1">
+      <w:start w:val="1"/>
+      <w:numFmt w:val="lowerLetter"/>
+      <w:lvlText w:val="%2)"/>
+      <w:lvlJc w:val="left"/>
+      <w:pPr>
+        <w:ind w:left="1320" w:hanging="420"/>
+      </w:pPr>
+    </w:lvl>
+    <w:lvl w:ilvl="2" w:tplc="0409001B" w:tentative="1">
+      <w:start w:val="1"/>
+      <w:numFmt w:val="lowerRoman"/>
+      <w:lvlText w:val="%3."/>
+      <w:lvlJc w:val="right"/>
+      <w:pPr>
+        <w:ind w:left="1740" w:hanging="420"/>
+      </w:pPr>
+    </w:lvl>
+    <w:lvl w:ilvl="3" w:tplc="0409000F" w:tentative="1">
+      <w:start w:val="1"/>
+      <w:numFmt w:val="decimal"/>
+      <w:lvlText w:val="%4."/>
+      <w:lvlJc w:val="left"/>
+      <w:pPr>
+        <w:ind w:left="2160" w:hanging="420"/>
+      </w:pPr>
+    </w:lvl>
+    <w:lvl w:ilvl="4" w:tplc="04090019" w:tentative="1">
+      <w:start w:val="1"/>
+      <w:numFmt w:val="lowerLetter"/>
+      <w:lvlText w:val="%5)"/>
+      <w:lvlJc w:val="left"/>
+      <w:pPr>
+        <w:ind w:left="2580" w:hanging="420"/>
+      </w:pPr>
+    </w:lvl>
+    <w:lvl w:ilvl="5" w:tplc="0409001B" w:tentative="1">
+      <w:start w:val="1"/>
+      <w:numFmt w:val="lowerRoman"/>
+      <w:lvlText w:val="%6."/>
+      <w:lvlJc w:val="right"/>
+      <w:pPr>
+        <w:ind w:left="3000" w:hanging="420"/>
+      </w:pPr>
+    </w:lvl>
+    <w:lvl w:ilvl="6" w:tplc="0409000F" w:tentative="1">
+      <w:start w:val="1"/>
+      <w:numFmt w:val="decimal"/>
+      <w:lvlText w:val="%7."/>
+      <w:lvlJc w:val="left"/>
+      <w:pPr>
+        <w:ind w:left="3420" w:hanging="420"/>
+      </w:pPr>
+    </w:lvl>
+    <w:lvl w:ilvl="7" w:tplc="04090019" w:tentative="1">
+      <w:start w:val="1"/>
+      <w:numFmt w:val="lowerLetter"/>
+      <w:lvlText w:val="%8)"/>
+      <w:lvlJc w:val="left"/>
+      <w:pPr>
+        <w:ind w:left="3840" w:hanging="420"/>
+      </w:pPr>
+    </w:lvl>
+    <w:lvl w:ilvl="8" w:tplc="0409001B" w:tentative="1">
+      <w:start w:val="1"/>
+      <w:numFmt w:val="lowerRoman"/>
+      <w:lvlText w:val="%9."/>
+      <w:lvlJc w:val="right"/>
+      <w:pPr>
+        <w:ind w:left="4260" w:hanging="420"/>
+      </w:pPr>
+    </w:lvl>
+  </w:abstractNum>
+  <w:abstractNum w:abstractNumId="3">
     <w:nsid w:val="377F5095"/>
     <w:multiLevelType w:val="multilevel"/>
     <w:tmpl w:val="0166DDA2"/>
@@ -3367,7 +4381,7 @@
       </w:rPr>
     </w:lvl>
   </w:abstractNum>
-  <w:abstractNum w:abstractNumId="3">
+  <w:abstractNum w:abstractNumId="4">
     <w:nsid w:val="50767CDE"/>
     <w:multiLevelType w:val="multilevel"/>
     <w:tmpl w:val="A61C0228"/>
@@ -3487,7 +4501,7 @@
       </w:rPr>
     </w:lvl>
   </w:abstractNum>
-  <w:abstractNum w:abstractNumId="4">
+  <w:abstractNum w:abstractNumId="5">
     <w:nsid w:val="51F568AC"/>
     <w:multiLevelType w:val="hybridMultilevel"/>
     <w:tmpl w:val="C368E2AE"/>
@@ -3600,7 +4614,7 @@
       </w:rPr>
     </w:lvl>
   </w:abstractNum>
-  <w:abstractNum w:abstractNumId="5">
+  <w:abstractNum w:abstractNumId="6">
     <w:nsid w:val="5C794527"/>
     <w:multiLevelType w:val="hybridMultilevel"/>
     <w:tmpl w:val="4612930C"/>
@@ -3690,10 +4704,10 @@
     </w:lvl>
   </w:abstractNum>
   <w:num w:numId="1">
-    <w:abstractNumId w:val="5"/>
+    <w:abstractNumId w:val="6"/>
   </w:num>
   <w:num w:numId="2">
-    <w:abstractNumId w:val="2"/>
+    <w:abstractNumId w:val="3"/>
   </w:num>
   <w:num w:numId="3">
     <w:abstractNumId w:val="0"/>
@@ -3702,10 +4716,13 @@
     <w:abstractNumId w:val="1"/>
   </w:num>
   <w:num w:numId="5">
+    <w:abstractNumId w:val="5"/>
+  </w:num>
+  <w:num w:numId="6">
     <w:abstractNumId w:val="4"/>
   </w:num>
-  <w:num w:numId="6">
-    <w:abstractNumId w:val="3"/>
+  <w:num w:numId="7">
+    <w:abstractNumId w:val="2"/>
   </w:num>
 </w:numbering>
 </file>

</xml_diff>

<commit_message>
add Serproxy section in the doc
</commit_message>
<xml_diff>
--- a/docs/CrossDomainComm.docx
+++ b/docs/CrossDomainComm.docx
@@ -159,9 +159,6 @@
     <w:p>
       <w:pPr>
         <w:ind w:firstLineChars="200" w:firstLine="480"/>
-        <w:rPr>
-          <w:rFonts w:hint="eastAsia"/>
-        </w:rPr>
       </w:pPr>
       <w:r>
         <w:rPr>
@@ -269,9 +266,6 @@
     <w:p>
       <w:pPr>
         <w:ind w:firstLineChars="200" w:firstLine="480"/>
-        <w:rPr>
-          <w:rFonts w:hint="eastAsia"/>
-        </w:rPr>
       </w:pPr>
       <w:r>
         <w:rPr>
@@ -348,9 +342,6 @@
           <w:numId w:val="7"/>
         </w:numPr>
         <w:ind w:firstLineChars="0"/>
-        <w:rPr>
-          <w:rFonts w:hint="eastAsia"/>
-        </w:rPr>
       </w:pPr>
       <w:r>
         <w:rPr>
@@ -363,9 +354,6 @@
       <w:pPr>
         <w:pStyle w:val="a3"/>
         <w:ind w:left="840" w:firstLineChars="0" w:firstLine="0"/>
-        <w:rPr>
-          <w:rFonts w:hint="eastAsia"/>
-        </w:rPr>
       </w:pPr>
       <w:r>
         <w:rPr>
@@ -436,9 +424,6 @@
           <w:numId w:val="7"/>
         </w:numPr>
         <w:ind w:firstLineChars="0"/>
-        <w:rPr>
-          <w:rFonts w:hint="eastAsia"/>
-        </w:rPr>
       </w:pPr>
       <w:r>
         <w:rPr>
@@ -3273,13 +3258,7 @@
         <w:t>互动</w:t>
       </w:r>
     </w:p>
-    <w:p>
-      <w:pPr>
-        <w:rPr>
-          <w:rFonts w:hint="eastAsia"/>
-        </w:rPr>
-      </w:pPr>
-    </w:p>
+    <w:p/>
     <w:p>
       <w:pPr>
         <w:pStyle w:val="a3"/>
@@ -3288,9 +3267,6 @@
           <w:numId w:val="6"/>
         </w:numPr>
         <w:ind w:left="357" w:firstLineChars="0" w:hanging="357"/>
-        <w:rPr>
-          <w:rFonts w:hint="eastAsia"/>
-        </w:rPr>
       </w:pPr>
       <w:r>
         <w:rPr>
@@ -3312,11 +3288,6 @@
       </w:r>
     </w:p>
     <w:p>
-      <w:pPr>
-        <w:rPr>
-          <w:rFonts w:hint="eastAsia"/>
-        </w:rPr>
-      </w:pPr>
       <w:r>
         <w:rPr>
           <w:rFonts w:hint="eastAsia"/>
@@ -3351,9 +3322,6 @@
           <w:numId w:val="6"/>
         </w:numPr>
         <w:ind w:left="357" w:firstLineChars="0" w:hanging="357"/>
-        <w:rPr>
-          <w:rFonts w:hint="eastAsia"/>
-        </w:rPr>
       </w:pPr>
       <w:r>
         <w:rPr>
@@ -3372,9 +3340,6 @@
       <w:pPr>
         <w:pStyle w:val="a3"/>
         <w:ind w:left="357" w:firstLineChars="0" w:firstLine="0"/>
-        <w:rPr>
-          <w:rFonts w:hint="eastAsia"/>
-        </w:rPr>
       </w:pPr>
       <w:r>
         <w:rPr>
@@ -3413,9 +3378,6 @@
       <w:pPr>
         <w:pStyle w:val="a3"/>
         <w:ind w:left="357" w:firstLineChars="0" w:firstLine="0"/>
-        <w:rPr>
-          <w:rFonts w:hint="eastAsia"/>
-        </w:rPr>
       </w:pPr>
       <w:r>
         <w:rPr>
@@ -3497,9 +3459,6 @@
       <w:pPr>
         <w:pStyle w:val="a3"/>
         <w:ind w:left="357" w:firstLineChars="0" w:firstLine="0"/>
-        <w:rPr>
-          <w:rFonts w:hint="eastAsia"/>
-        </w:rPr>
       </w:pPr>
       <w:r>
         <w:rPr>
@@ -3528,9 +3487,6 @@
           <w:numId w:val="6"/>
         </w:numPr>
         <w:ind w:left="357" w:firstLineChars="0" w:hanging="357"/>
-        <w:rPr>
-          <w:rFonts w:hint="eastAsia"/>
-        </w:rPr>
       </w:pPr>
       <w:r>
         <w:rPr>
@@ -3543,9 +3499,6 @@
       <w:pPr>
         <w:pStyle w:val="a3"/>
         <w:ind w:left="357" w:firstLineChars="0" w:firstLine="0"/>
-        <w:rPr>
-          <w:rFonts w:hint="eastAsia"/>
-        </w:rPr>
       </w:pPr>
       <w:r>
         <w:rPr>
@@ -3642,9 +3595,6 @@
       <w:pPr>
         <w:pStyle w:val="a3"/>
         <w:ind w:left="357" w:firstLineChars="0" w:firstLine="0"/>
-        <w:rPr>
-          <w:rFonts w:hint="eastAsia"/>
-        </w:rPr>
       </w:pPr>
       <w:r>
         <w:rPr>
@@ -3678,9 +3628,6 @@
       <w:pPr>
         <w:pStyle w:val="a3"/>
         <w:ind w:left="357" w:firstLineChars="0" w:firstLine="0"/>
-        <w:rPr>
-          <w:rFonts w:hint="eastAsia"/>
-        </w:rPr>
       </w:pPr>
       <w:r>
         <w:rPr>
@@ -3729,9 +3676,6 @@
       <w:pPr>
         <w:pStyle w:val="a3"/>
         <w:ind w:left="357" w:firstLineChars="0" w:firstLine="0"/>
-        <w:rPr>
-          <w:rFonts w:hint="eastAsia"/>
-        </w:rPr>
       </w:pPr>
       <w:r>
         <w:rPr>
@@ -3783,9 +3727,6 @@
       <w:pPr>
         <w:pStyle w:val="a3"/>
         <w:ind w:left="357" w:firstLine="480"/>
-        <w:rPr>
-          <w:rFonts w:hint="eastAsia"/>
-        </w:rPr>
       </w:pPr>
       <w:r>
         <w:t>Failed to open comm port - connection refused</w:t>
@@ -3795,9 +3736,6 @@
       <w:pPr>
         <w:pStyle w:val="a3"/>
         <w:ind w:left="357" w:firstLine="480"/>
-        <w:rPr>
-          <w:rFonts w:hint="eastAsia"/>
-        </w:rPr>
       </w:pPr>
       <w:r>
         <w:t>Failed to open comm port - connection refused</w:t>
@@ -3807,9 +3745,6 @@
       <w:pPr>
         <w:pStyle w:val="a3"/>
         <w:ind w:left="357" w:firstLineChars="0" w:firstLine="0"/>
-        <w:rPr>
-          <w:rFonts w:hint="eastAsia"/>
-        </w:rPr>
       </w:pPr>
       <w:r>
         <w:rPr>
@@ -3822,9 +3757,6 @@
       <w:pPr>
         <w:pStyle w:val="a3"/>
         <w:ind w:left="357" w:firstLineChars="0" w:firstLine="0"/>
-        <w:rPr>
-          <w:rFonts w:hint="eastAsia"/>
-        </w:rPr>
       </w:pPr>
       <w:r>
         <w:rPr>
@@ -3873,9 +3805,6 @@
       <w:pPr>
         <w:pStyle w:val="a3"/>
         <w:ind w:left="357" w:firstLine="480"/>
-        <w:rPr>
-          <w:rFonts w:hint="eastAsia"/>
-        </w:rPr>
       </w:pPr>
       <w:r>
         <w:t>Server thread launched</w:t>
@@ -3885,9 +3814,6 @@
       <w:pPr>
         <w:pStyle w:val="a3"/>
         <w:ind w:left="357" w:firstLine="480"/>
-        <w:rPr>
-          <w:rFonts w:hint="eastAsia"/>
-        </w:rPr>
       </w:pPr>
       <w:r>
         <w:t>server(4) - thread started</w:t>
@@ -3897,10 +3823,25 @@
       <w:pPr>
         <w:pStyle w:val="a3"/>
         <w:ind w:left="357" w:firstLineChars="0" w:firstLine="0"/>
-        <w:rPr>
-          <w:rFonts w:hint="eastAsia"/>
-        </w:rPr>
-      </w:pPr>
+      </w:pPr>
+      <w:r>
+        <w:rPr>
+          <w:rFonts w:hint="eastAsia"/>
+        </w:rPr>
+        <w:t>说明端口已经连通，可以在代理客户（</w:t>
+      </w:r>
+      <w:r>
+        <w:rPr>
+          <w:rFonts w:hint="eastAsia"/>
+        </w:rPr>
+        <w:t>client</w:t>
+      </w:r>
+      <w:r>
+        <w:rPr>
+          <w:rFonts w:hint="eastAsia"/>
+        </w:rPr>
+        <w:t>）程序中通过网络端口访问串口</w:t>
+      </w:r>
     </w:p>
     <w:p>
       <w:pPr>

</xml_diff>

<commit_message>
use Mathematica to edit the instruction doc
</commit_message>
<xml_diff>
--- a/docs/CrossDomainComm.docx
+++ b/docs/CrossDomainComm.docx
@@ -549,7 +549,7 @@
     <w:p>
       <w:r>
         <w:pict>
-          <v:group id="_x0000_s2051" editas="canvas" style="width:465.7pt;height:241pt;mso-position-horizontal-relative:char;mso-position-vertical-relative:line" coordorigin="1800,3366" coordsize="9314,4820">
+          <v:group id="_x0000_s2051" editas="canvas" style="width:425.45pt;height:241pt;mso-position-horizontal-relative:char;mso-position-vertical-relative:line" coordorigin="1800,3366" coordsize="8509,4820">
             <o:lock v:ext="edit" aspectratio="t"/>
             <v:shapetype id="_x0000_t75" coordsize="21600,21600" o:spt="75" o:preferrelative="t" path="m@4@5l@4@11@9@11@9@5xe" filled="f" stroked="f">
               <v:stroke joinstyle="miter"/>
@@ -570,11 +570,25 @@
               <v:path o:extrusionok="f" gradientshapeok="t" o:connecttype="rect"/>
               <o:lock v:ext="edit" aspectratio="t"/>
             </v:shapetype>
-            <v:shape id="_x0000_s2050" type="#_x0000_t75" style="position:absolute;left:1800;top:3366;width:9314;height:4820" o:preferrelative="f">
+            <v:shape id="_x0000_s2050" type="#_x0000_t75" style="position:absolute;left:1800;top:3366;width:8509;height:4820" o:preferrelative="f">
               <v:fill o:detectmouseclick="t"/>
               <v:path o:extrusionok="t" o:connecttype="none"/>
               <o:lock v:ext="edit" text="t"/>
             </v:shape>
+            <v:rect id="_x0000_s2116" style="position:absolute;left:1877;top:5799;width:8277;height:2387">
+              <v:textbox style="mso-next-textbox:#_x0000_s2116">
+                <w:txbxContent>
+                  <w:p>
+                    <w:r>
+                      <w:rPr>
+                        <w:rFonts w:hint="eastAsia"/>
+                      </w:rPr>
+                      <w:t>计算机</w:t>
+                    </w:r>
+                  </w:p>
+                </w:txbxContent>
+              </v:textbox>
+            </v:rect>
             <v:roundrect id="_x0000_s2113" style="position:absolute;left:6524;top:5860;width:2075;height:2227" arcsize="7579f">
               <v:stroke dashstyle="dash"/>
             </v:roundrect>
@@ -767,10 +781,10 @@
               </v:handles>
               <o:lock v:ext="edit" shapetype="t"/>
             </v:shapetype>
-            <v:shape id="_x0000_s2083" type="#_x0000_t34" style="position:absolute;left:3855;top:6686;width:738;height:192;flip:y" o:connectortype="elbow" adj="10771,1301288,-112829">
+            <v:shape id="_x0000_s2083" type="#_x0000_t34" style="position:absolute;left:3855;top:6686;width:738;height:192;flip:y" o:connectortype="elbow" adj="10771,1303875,-112829">
               <v:stroke endarrow="block"/>
             </v:shape>
-            <v:shape id="_x0000_s2086" type="#_x0000_t34" style="position:absolute;left:3855;top:6878;width:738;height:483" o:connectortype="elbow" adj="10771,-517282,-112829">
+            <v:shape id="_x0000_s2086" type="#_x0000_t34" style="position:absolute;left:3855;top:6878;width:738;height:483" o:connectortype="elbow" adj="10771,-518311,-112829">
               <v:stroke endarrow="block"/>
             </v:shape>
             <v:shape id="_x0000_s2087" type="#_x0000_t202" style="position:absolute;left:2279;top:4348;width:1009;height:452;mso-wrap-style:none;v-text-anchor:middle" filled="f" stroked="f">
@@ -801,10 +815,10 @@
                 </w:txbxContent>
               </v:textbox>
             </v:shape>
-            <v:shape id="_x0000_s2089" type="#_x0000_t34" style="position:absolute;left:3916;top:4266;width:824;height:257" o:connectortype="elbow" adj=",-752638,-102652"/>
-            <v:shape id="_x0000_s2090" type="#_x0000_t34" style="position:absolute;left:3916;top:4523;width:824;height:257;flip:y" o:connectortype="elbow" adj=",795838,-102652"/>
-            <v:shape id="_x0000_s2091" type="#_x0000_t34" style="position:absolute;left:6294;top:3650;width:1530;height:873;flip:y" o:connectortype="elbow" adj=",227926,-88856"/>
-            <v:shape id="_x0000_s2092" type="#_x0000_t34" style="position:absolute;left:6294;top:4158;width:1530;height:365;flip:y" o:connectortype="elbow" adj=",545148,-88856"/>
+            <v:shape id="_x0000_s2089" type="#_x0000_t34" style="position:absolute;left:3916;top:4266;width:824;height:257" o:connectortype="elbow" adj=",-754571,-102652"/>
+            <v:shape id="_x0000_s2090" type="#_x0000_t34" style="position:absolute;left:3916;top:4523;width:824;height:257;flip:y" o:connectortype="elbow" adj=",797771,-102652"/>
+            <v:shape id="_x0000_s2091" type="#_x0000_t34" style="position:absolute;left:6294;top:3650;width:1530;height:873;flip:y" o:connectortype="elbow" adj=",228495,-88856"/>
+            <v:shape id="_x0000_s2092" type="#_x0000_t34" style="position:absolute;left:6294;top:4158;width:1530;height:365;flip:y" o:connectortype="elbow" adj=",546510,-88856"/>
             <v:shape id="_x0000_s2093" type="#_x0000_t202" style="position:absolute;left:1860;top:7167;width:2494;height:783;v-text-anchor:middle" filled="f" stroked="f">
               <v:textbox style="mso-next-textbox:#_x0000_s2093" inset=".5mm,,.5mm">
                 <w:txbxContent>
@@ -967,8 +981,8 @@
                 </w:txbxContent>
               </v:textbox>
             </v:roundrect>
-            <v:shape id="_x0000_s2105" type="#_x0000_t34" style="position:absolute;left:6294;top:4523;width:1530;height:124" o:connectortype="elbow" adj=",-1604671,-88856"/>
-            <v:shape id="_x0000_s2106" type="#_x0000_t34" style="position:absolute;left:3916;top:4523;width:824;height:763;flip:y" o:connectortype="elbow" adj=",282385,-102652"/>
+            <v:shape id="_x0000_s2105" type="#_x0000_t34" style="position:absolute;left:6294;top:4523;width:1530;height:124" o:connectortype="elbow" adj=",-1608677,-88856"/>
+            <v:shape id="_x0000_s2106" type="#_x0000_t34" style="position:absolute;left:3916;top:4523;width:824;height:763;flip:y" o:connectortype="elbow" adj=",283036,-102652"/>
             <v:shape id="_x0000_s2109" type="#_x0000_t32" style="position:absolute;left:3147;top:6208;width:1;height:386" o:connectortype="straight">
               <v:stroke endarrow="block"/>
             </v:shape>
@@ -3286,20 +3300,74 @@
         </w:rPr>
         <w:t>代理网络端口</w:t>
       </w:r>
-    </w:p>
-    <w:p>
-      <w:r>
-        <w:rPr>
-          <w:rFonts w:hint="eastAsia"/>
-        </w:rPr>
-        <w:t>当我们需要通过多个程序读取或写入串口时，为了避免冲突，可以先利用代理程</w:t>
+      <w:r>
+        <w:rPr>
+          <w:rFonts w:hint="eastAsia"/>
+        </w:rPr>
+        <w:t>与</w:t>
+      </w:r>
+      <w:r>
+        <w:rPr>
+          <w:rFonts w:hint="eastAsia"/>
+        </w:rPr>
+        <w:t>Arduino</w:t>
+      </w:r>
+      <w:r>
+        <w:rPr>
+          <w:rFonts w:hint="eastAsia"/>
+        </w:rPr>
+        <w:t>通信</w:t>
+      </w:r>
+    </w:p>
+    <w:p>
+      <w:r>
+        <w:rPr>
+          <w:rFonts w:hint="eastAsia"/>
+        </w:rPr>
+        <w:t>当我们需要通过多个程序读取或写入串口时，为了避免</w:t>
+      </w:r>
+      <w:r>
+        <w:rPr>
+          <w:rFonts w:hint="eastAsia"/>
+        </w:rPr>
+        <w:t>串口读写</w:t>
+      </w:r>
+      <w:r>
+        <w:rPr>
+          <w:rFonts w:hint="eastAsia"/>
+        </w:rPr>
+        <w:t>冲突，可以先利</w:t>
       </w:r>
       <w:r>
         <w:rPr>
           <w:rFonts w:hint="eastAsia"/>
         </w:rPr>
         <w:lastRenderedPageBreak/>
-        <w:t>序，将串口数据对应到一个代理网络端口。这样还可以让一些无法访问串口的程序，可以很容易地通过这一网络端口，与</w:t>
+        <w:t>用代理程序，将串口数据对应到一个代理网络端口。这样还可以让一些无法访问串口的程序</w:t>
+      </w:r>
+      <w:r>
+        <w:rPr>
+          <w:rFonts w:hint="eastAsia"/>
+        </w:rPr>
+        <w:t>，例如</w:t>
+      </w:r>
+      <w:r>
+        <w:rPr>
+          <w:rFonts w:hint="eastAsia"/>
+        </w:rPr>
+        <w:t>Flash</w:t>
+      </w:r>
+      <w:r>
+        <w:rPr>
+          <w:rFonts w:hint="eastAsia"/>
+        </w:rPr>
+        <w:t>，可以很容易地通过代理网络端口</w:t>
+      </w:r>
+      <w:r>
+        <w:rPr>
+          <w:rFonts w:hint="eastAsia"/>
+        </w:rPr>
+        <w:t>与</w:t>
       </w:r>
       <w:r>
         <w:rPr>
@@ -3823,6 +3891,9 @@
       <w:pPr>
         <w:pStyle w:val="a3"/>
         <w:ind w:left="357" w:firstLineChars="0" w:firstLine="0"/>
+        <w:rPr>
+          <w:rFonts w:hint="eastAsia"/>
+        </w:rPr>
       </w:pPr>
       <w:r>
         <w:rPr>
@@ -3846,17 +3917,104 @@
     <w:p>
       <w:pPr>
         <w:pStyle w:val="a3"/>
+        <w:ind w:left="357" w:firstLineChars="0" w:firstLine="0"/>
+      </w:pPr>
+    </w:p>
+    <w:p>
+      <w:pPr>
+        <w:pStyle w:val="a3"/>
         <w:numPr>
-          <w:ilvl w:val="1"/>
+          <w:ilvl w:val="0"/>
           <w:numId w:val="6"/>
         </w:numPr>
         <w:ind w:left="357" w:firstLineChars="0" w:hanging="357"/>
-      </w:pPr>
-      <w:r>
-        <w:rPr>
-          <w:rFonts w:hint="eastAsia"/>
-        </w:rPr>
-        <w:t>在不同平台上读取网络端口</w:t>
+        <w:rPr>
+          <w:rFonts w:hint="eastAsia"/>
+        </w:rPr>
+      </w:pPr>
+      <w:r>
+        <w:rPr>
+          <w:rFonts w:hint="eastAsia"/>
+        </w:rPr>
+        <w:t>Processing</w:t>
+      </w:r>
+      <w:r>
+        <w:rPr>
+          <w:rFonts w:hint="eastAsia"/>
+        </w:rPr>
+        <w:t>与网络端口连接</w:t>
+      </w:r>
+    </w:p>
+    <w:p>
+      <w:pPr>
+        <w:pStyle w:val="a3"/>
+        <w:numPr>
+          <w:ilvl w:val="0"/>
+          <w:numId w:val="6"/>
+        </w:numPr>
+        <w:ind w:left="357" w:firstLineChars="0" w:hanging="357"/>
+        <w:rPr>
+          <w:rFonts w:hint="eastAsia"/>
+        </w:rPr>
+      </w:pPr>
+      <w:r>
+        <w:rPr>
+          <w:rFonts w:hint="eastAsia"/>
+        </w:rPr>
+        <w:t>Mathematica</w:t>
+      </w:r>
+      <w:r>
+        <w:rPr>
+          <w:rFonts w:hint="eastAsia"/>
+        </w:rPr>
+        <w:t>与网络端口连接</w:t>
+      </w:r>
+    </w:p>
+    <w:p>
+      <w:pPr>
+        <w:pStyle w:val="a3"/>
+        <w:numPr>
+          <w:ilvl w:val="0"/>
+          <w:numId w:val="6"/>
+        </w:numPr>
+        <w:ind w:left="357" w:firstLineChars="0" w:hanging="357"/>
+        <w:rPr>
+          <w:rFonts w:hint="eastAsia"/>
+        </w:rPr>
+      </w:pPr>
+      <w:r>
+        <w:rPr>
+          <w:rFonts w:hint="eastAsia"/>
+        </w:rPr>
+        <w:t>Unity3D</w:t>
+      </w:r>
+      <w:r>
+        <w:rPr>
+          <w:rFonts w:hint="eastAsia"/>
+        </w:rPr>
+        <w:t>与网络端口连接</w:t>
+      </w:r>
+    </w:p>
+    <w:p>
+      <w:pPr>
+        <w:pStyle w:val="a3"/>
+        <w:numPr>
+          <w:ilvl w:val="0"/>
+          <w:numId w:val="6"/>
+        </w:numPr>
+        <w:ind w:left="357" w:firstLineChars="0" w:hanging="357"/>
+      </w:pPr>
+      <w:r>
+        <w:rPr>
+          <w:rFonts w:hint="eastAsia"/>
+        </w:rPr>
+        <w:t>Flash</w:t>
+      </w:r>
+      <w:r>
+        <w:rPr>
+          <w:rFonts w:hint="eastAsia"/>
+        </w:rPr>
+        <w:t>与网络端口连接</w:t>
       </w:r>
     </w:p>
     <w:p/>
@@ -4833,7 +4991,6 @@
   <w:style w:type="character" w:default="1" w:styleId="a0">
     <w:name w:val="Default Paragraph Font"/>
     <w:uiPriority w:val="1"/>
-    <w:semiHidden/>
     <w:unhideWhenUsed/>
   </w:style>
   <w:style w:type="table" w:default="1" w:styleId="a1">

</xml_diff>